<commit_message>
fel drug misdem 5 yrs computed
</commit_message>
<xml_diff>
--- a/NOTES/R code notes.docx
+++ b/NOTES/R code notes.docx
@@ -1886,6 +1886,11 @@
     <w:p>
       <w:pPr>
         <w:pStyle w:val="ListParagraph"/>
+      </w:pPr>
+    </w:p>
+    <w:p>
+      <w:pPr>
+        <w:pStyle w:val="ListParagraph"/>
         <w:numPr>
           <w:ilvl w:val="0"/>
           <w:numId w:val="6"/>
@@ -1899,11 +1904,28 @@
       <w:pPr>
         <w:pStyle w:val="ListParagraph"/>
         <w:numPr>
-          <w:ilvl w:val="0"/>
+          <w:ilvl w:val="1"/>
           <w:numId w:val="6"/>
         </w:numPr>
       </w:pPr>
       <w:r>
+        <w:t xml:space="preserve">felonies in past 5 </w:t>
+      </w:r>
+      <w:proofErr w:type="spellStart"/>
+      <w:r>
+        <w:t>yrs</w:t>
+      </w:r>
+      <w:proofErr w:type="spellEnd"/>
+    </w:p>
+    <w:p>
+      <w:pPr>
+        <w:pStyle w:val="ListParagraph"/>
+        <w:numPr>
+          <w:ilvl w:val="0"/>
+          <w:numId w:val="6"/>
+        </w:numPr>
+      </w:pPr>
+      <w:r>
         <w:t>number of times went to prison</w:t>
       </w:r>
     </w:p>
@@ -1941,9 +1963,96 @@
       </w:pPr>
       <w:r>
         <w:t>jail time</w:t>
+      </w:r>
+    </w:p>
+    <w:p>
+      <w:pPr>
+        <w:pStyle w:val="ListParagraph"/>
+        <w:numPr>
+          <w:ilvl w:val="0"/>
+          <w:numId w:val="6"/>
+        </w:numPr>
+      </w:pPr>
+      <w:r>
+        <w:t>number of times went to jail and prison</w:t>
+      </w:r>
+    </w:p>
+    <w:p>
+      <w:pPr>
+        <w:pStyle w:val="ListParagraph"/>
+        <w:numPr>
+          <w:ilvl w:val="0"/>
+          <w:numId w:val="6"/>
+        </w:numPr>
+      </w:pPr>
+      <w:r>
+        <w:t>total prison/jail time</w:t>
+      </w:r>
+    </w:p>
+    <w:p>
+      <w:pPr>
+        <w:pStyle w:val="ListParagraph"/>
+      </w:pPr>
+    </w:p>
+    <w:p>
+      <w:pPr>
+        <w:pStyle w:val="ListParagraph"/>
+        <w:numPr>
+          <w:ilvl w:val="0"/>
+          <w:numId w:val="6"/>
+        </w:numPr>
+      </w:pPr>
+      <w:r>
+        <w:t xml:space="preserve">number of drug offenses </w:t>
+      </w:r>
+    </w:p>
+    <w:p>
+      <w:pPr>
+        <w:pStyle w:val="ListParagraph"/>
+        <w:numPr>
+          <w:ilvl w:val="1"/>
+          <w:numId w:val="6"/>
+        </w:numPr>
+      </w:pPr>
+      <w:r>
+        <w:t xml:space="preserve">drug offenses in past 5 </w:t>
+      </w:r>
+      <w:proofErr w:type="spellStart"/>
+      <w:r>
+        <w:t>yrs</w:t>
+      </w:r>
+      <w:proofErr w:type="spellEnd"/>
+    </w:p>
+    <w:p>
+      <w:pPr>
+        <w:pStyle w:val="ListParagraph"/>
+        <w:numPr>
+          <w:ilvl w:val="0"/>
+          <w:numId w:val="6"/>
+        </w:numPr>
+      </w:pPr>
+      <w:r>
+        <w:t xml:space="preserve">number of misdemeanors </w:t>
+      </w:r>
+    </w:p>
+    <w:p>
+      <w:pPr>
+        <w:pStyle w:val="ListParagraph"/>
+        <w:numPr>
+          <w:ilvl w:val="1"/>
+          <w:numId w:val="6"/>
+        </w:numPr>
+      </w:pPr>
+      <w:r>
+        <w:t xml:space="preserve">misdemeanors in past 5 </w:t>
+      </w:r>
+      <w:proofErr w:type="spellStart"/>
+      <w:r>
+        <w:t>yrs</w:t>
       </w:r>
       <w:bookmarkStart w:id="0" w:name="_GoBack"/>
       <w:bookmarkEnd w:id="0"/>
+      <w:proofErr w:type="spellEnd"/>
     </w:p>
     <w:p/>
     <w:sectPr>
@@ -2399,7 +2508,7 @@
         <w:rFonts w:ascii="Symbol" w:hAnsi="Symbol" w:hint="default"/>
       </w:rPr>
     </w:lvl>
-    <w:lvl w:ilvl="1" w:tplc="04090003" w:tentative="1">
+    <w:lvl w:ilvl="1" w:tplc="04090003">
       <w:start w:val="1"/>
       <w:numFmt w:val="bullet"/>
       <w:lvlText w:val="o"/>

</xml_diff>

<commit_message>
begun computing arnold features, updated notes
</commit_message>
<xml_diff>
--- a/NOTES/R code notes.docx
+++ b/NOTES/R code notes.docx
@@ -1463,6 +1463,8 @@
       <w:pPr>
         <w:pStyle w:val="ListParagraph"/>
       </w:pPr>
+      <w:bookmarkStart w:id="0" w:name="_GoBack"/>
+      <w:bookmarkEnd w:id="0"/>
     </w:p>
     <w:p>
       <w:pPr>
@@ -1593,7 +1595,7 @@
       <w:pPr>
         <w:pStyle w:val="ListParagraph"/>
         <w:numPr>
-          <w:ilvl w:val="0"/>
+          <w:ilvl w:val="1"/>
           <w:numId w:val="5"/>
         </w:numPr>
         <w:rPr>
@@ -1604,6 +1606,118 @@
         <w:rPr>
           <w:color w:val="2E74B5" w:themeColor="accent5" w:themeShade="BF"/>
         </w:rPr>
+        <w:t xml:space="preserve">Definition of violent offense used: </w:t>
+      </w:r>
+      <w:r>
+        <w:rPr>
+          <w:color w:val="2E74B5" w:themeColor="accent5" w:themeShade="BF"/>
+        </w:rPr>
+        <w:t xml:space="preserve">punishable by at least 1 </w:t>
+      </w:r>
+      <w:proofErr w:type="spellStart"/>
+      <w:r>
+        <w:rPr>
+          <w:color w:val="2E74B5" w:themeColor="accent5" w:themeShade="BF"/>
+        </w:rPr>
+        <w:t>yr</w:t>
+      </w:r>
+      <w:proofErr w:type="spellEnd"/>
+      <w:r>
+        <w:rPr>
+          <w:color w:val="2E74B5" w:themeColor="accent5" w:themeShade="BF"/>
+        </w:rPr>
+        <w:t xml:space="preserve"> in state/federal prison, involve </w:t>
+      </w:r>
+      <w:r>
+        <w:rPr>
+          <w:color w:val="2E74B5" w:themeColor="accent5" w:themeShade="BF"/>
+          <w:u w:val="single"/>
+        </w:rPr>
+        <w:t>use of threat/force against another person</w:t>
+      </w:r>
+      <w:r>
+        <w:rPr>
+          <w:color w:val="2E74B5" w:themeColor="accent5" w:themeShade="BF"/>
+        </w:rPr>
+        <w:t xml:space="preserve">, results in injury/death; classified as mala in se crimes </w:t>
+      </w:r>
+    </w:p>
+    <w:p>
+      <w:pPr>
+        <w:pStyle w:val="ListParagraph"/>
+        <w:numPr>
+          <w:ilvl w:val="1"/>
+          <w:numId w:val="5"/>
+        </w:numPr>
+        <w:rPr>
+          <w:color w:val="2E74B5" w:themeColor="accent5" w:themeShade="BF"/>
+        </w:rPr>
+      </w:pPr>
+      <w:r>
+        <w:rPr>
+          <w:color w:val="2E74B5" w:themeColor="accent5" w:themeShade="BF"/>
+        </w:rPr>
+        <w:t>Ex) murder of any degree, attempted murder, manslaughter, rape, assault/battery/domestic violence, kidnapping, causing bodily harm while evading police, threats, robbery</w:t>
+      </w:r>
+    </w:p>
+    <w:p>
+      <w:pPr>
+        <w:pStyle w:val="ListParagraph"/>
+        <w:numPr>
+          <w:ilvl w:val="1"/>
+          <w:numId w:val="5"/>
+        </w:numPr>
+        <w:rPr>
+          <w:color w:val="2E74B5" w:themeColor="accent5" w:themeShade="BF"/>
+        </w:rPr>
+      </w:pPr>
+      <w:r>
+        <w:rPr>
+          <w:color w:val="2E74B5" w:themeColor="accent5" w:themeShade="BF"/>
+        </w:rPr>
+        <w:t xml:space="preserve">Idea: </w:t>
+      </w:r>
+      <w:r>
+        <w:rPr>
+          <w:color w:val="2E74B5" w:themeColor="accent5" w:themeShade="BF"/>
+        </w:rPr>
+        <w:t>categorize statutes by hand as violent, non-violent</w:t>
+      </w:r>
+    </w:p>
+    <w:p>
+      <w:pPr>
+        <w:pStyle w:val="ListParagraph"/>
+        <w:numPr>
+          <w:ilvl w:val="1"/>
+          <w:numId w:val="5"/>
+        </w:numPr>
+        <w:rPr>
+          <w:color w:val="2E74B5" w:themeColor="accent5" w:themeShade="BF"/>
+        </w:rPr>
+      </w:pPr>
+      <w:r>
+        <w:rPr>
+          <w:color w:val="2E74B5" w:themeColor="accent5" w:themeShade="BF"/>
+        </w:rPr>
+        <w:lastRenderedPageBreak/>
+        <w:t>Separate current violent offense into current violent FELONY and current violent MISDEMEANOR</w:t>
+      </w:r>
+    </w:p>
+    <w:p>
+      <w:pPr>
+        <w:pStyle w:val="ListParagraph"/>
+        <w:numPr>
+          <w:ilvl w:val="0"/>
+          <w:numId w:val="5"/>
+        </w:numPr>
+        <w:rPr>
+          <w:color w:val="2E74B5" w:themeColor="accent5" w:themeShade="BF"/>
+        </w:rPr>
+      </w:pPr>
+      <w:r>
+        <w:rPr>
+          <w:color w:val="2E74B5" w:themeColor="accent5" w:themeShade="BF"/>
+        </w:rPr>
         <w:t xml:space="preserve">Current violent offence &amp; 20 </w:t>
       </w:r>
       <w:proofErr w:type="spellStart"/>
@@ -1756,7 +1870,6 @@
         <w:rPr>
           <w:color w:val="7030A0"/>
         </w:rPr>
-        <w:lastRenderedPageBreak/>
         <w:t>Prior failure to appear</w:t>
       </w:r>
       <w:r>
@@ -2050,8 +2163,6 @@
       <w:r>
         <w:t>yrs</w:t>
       </w:r>
-      <w:bookmarkStart w:id="0" w:name="_GoBack"/>
-      <w:bookmarkEnd w:id="0"/>
       <w:proofErr w:type="spellEnd"/>
     </w:p>
     <w:p/>
@@ -2169,7 +2280,7 @@
         <w:rFonts w:ascii="Symbol" w:hAnsi="Symbol" w:hint="default"/>
       </w:rPr>
     </w:lvl>
-    <w:lvl w:ilvl="1" w:tplc="04090003" w:tentative="1">
+    <w:lvl w:ilvl="1" w:tplc="04090003">
       <w:start w:val="1"/>
       <w:numFmt w:val="bullet"/>
       <w:lvlText w:val="o"/>

</xml_diff>